<commit_message>
powerpoint work sql and csv upload
</commit_message>
<xml_diff>
--- a/Proposal_Analysis/ETL_Analysis.docx
+++ b/Proposal_Analysis/ETL_Analysis.docx
@@ -2,7 +2,6 @@
 <file path=word/document.xml><?xml version="1.0" encoding="utf-8"?>
 <w:document xmlns:wpc="http://schemas.microsoft.com/office/word/2010/wordprocessingCanvas" xmlns:cx="http://schemas.microsoft.com/office/drawing/2014/chartex" xmlns:cx1="http://schemas.microsoft.com/office/drawing/2015/9/8/chartex" xmlns:cx2="http://schemas.microsoft.com/office/drawing/2015/10/21/chartex" xmlns:cx3="http://schemas.microsoft.com/office/drawing/2016/5/9/chartex" xmlns:cx4="http://schemas.microsoft.com/office/drawing/2016/5/10/chartex" xmlns:cx5="http://schemas.microsoft.com/office/drawing/2016/5/11/chartex" xmlns:cx6="http://schemas.microsoft.com/office/drawing/2016/5/12/chartex" xmlns:cx7="http://schemas.microsoft.com/office/drawing/2016/5/13/chartex" xmlns:cx8="http://schemas.microsoft.com/office/drawing/2016/5/14/chartex" xmlns:mc="http://schemas.openxmlformats.org/markup-compatibility/2006" xmlns:aink="http://schemas.microsoft.com/office/drawing/2016/ink" xmlns:am3d="http://schemas.microsoft.com/office/drawing/2017/model3d" xmlns:o="urn:schemas-microsoft-com:office:office" xmlns:r="http://schemas.openxmlformats.org/officeDocument/2006/relationships" xmlns:m="http://schemas.openxmlformats.org/officeDocument/2006/math" xmlns:v="urn:schemas-microsoft-com:vml" xmlns:wp14="http://schemas.microsoft.com/office/word/2010/wordprocessingDrawing" xmlns:wp="http://schemas.openxmlformats.org/drawingml/2006/wordprocessingDrawing" xmlns:w10="urn:schemas-microsoft-com:office:word" xmlns:w="http://schemas.openxmlformats.org/wordprocessingml/2006/main" xmlns:w14="http://schemas.microsoft.com/office/word/2010/wordml" xmlns:w15="http://schemas.microsoft.com/office/word/2012/wordml" xmlns:w16cid="http://schemas.microsoft.com/office/word/2016/wordml/cid" xmlns:w16se="http://schemas.microsoft.com/office/word/2015/wordml/symex" xmlns:wpg="http://schemas.microsoft.com/office/word/2010/wordprocessingGroup" xmlns:wpi="http://schemas.microsoft.com/office/word/2010/wordprocessingInk" xmlns:wne="http://schemas.microsoft.com/office/word/2006/wordml" xmlns:wps="http://schemas.microsoft.com/office/word/2010/wordprocessingShape" mc:Ignorable="w14 w15 w16se w16cid wp14">
   <w:body>
-    <w:p/>
     <w:p>
       <w:pPr>
         <w:rPr>
@@ -131,242 +130,424 @@
       <w:r>
         <w:t xml:space="preserve">These data sources were collected from published csv and excel files.  </w:t>
       </w:r>
+    </w:p>
+    <w:p>
+      <w:pPr>
+        <w:rPr>
+          <w:b/>
+          <w:bCs/>
+        </w:rPr>
+      </w:pPr>
+      <w:r>
+        <w:rPr>
+          <w:b/>
+          <w:bCs/>
+        </w:rPr>
+        <w:t>What are the most popular beer styles nationwide and by state?</w:t>
+      </w:r>
+    </w:p>
+    <w:p>
+      <w:r>
+        <w:tab/>
+        <w:t xml:space="preserve">The top beer brewed in the United States is the American-Style Pale Ale.  The second most brewed beer is the American-Style Lager.  </w:t>
+      </w:r>
+      <w:r>
+        <w:t xml:space="preserve">Finally, the third most popular beer style is the </w:t>
+      </w:r>
+      <w:r>
+        <w:t>American-Style Stout</w:t>
+      </w:r>
+      <w:r>
+        <w:t xml:space="preserve">.  These are types of beers are generic, which may explain the amount of beers within these categories.  Further, these beers share a relatively standard alcohol level, hovering in the 4.0 – 6.0% ABV (alcohol by volume) range.  </w:t>
+      </w:r>
+      <w:r>
+        <w:t>Additionally, these styles of beers share a lower bitterness rating, hovering in the 5-50 IBU range.</w:t>
+      </w:r>
+    </w:p>
+    <w:p>
+      <w:pPr>
+        <w:jc w:val="center"/>
+      </w:pPr>
+      <w:r>
+        <w:rPr>
+          <w:noProof/>
+        </w:rPr>
+        <w:drawing>
+          <wp:inline distT="0" distB="0" distL="0" distR="0" wp14:anchorId="7A5D528D" wp14:editId="383E6254">
+            <wp:extent cx="5943600" cy="1851660"/>
+            <wp:effectExtent l="0" t="0" r="0" b="0"/>
+            <wp:docPr id="1" name="Picture 1"/>
+            <wp:cNvGraphicFramePr>
+              <a:graphicFrameLocks xmlns:a="http://schemas.openxmlformats.org/drawingml/2006/main" noChangeAspect="1"/>
+            </wp:cNvGraphicFramePr>
+            <a:graphic xmlns:a="http://schemas.openxmlformats.org/drawingml/2006/main">
+              <a:graphicData uri="http://schemas.openxmlformats.org/drawingml/2006/picture">
+                <pic:pic xmlns:pic="http://schemas.openxmlformats.org/drawingml/2006/picture">
+                  <pic:nvPicPr>
+                    <pic:cNvPr id="0" name="Picture 1"/>
+                    <pic:cNvPicPr>
+                      <a:picLocks noChangeAspect="1" noChangeArrowheads="1"/>
+                    </pic:cNvPicPr>
+                  </pic:nvPicPr>
+                  <pic:blipFill>
+                    <a:blip r:embed="rId7">
+                      <a:extLst>
+                        <a:ext uri="{28A0092B-C50C-407E-A947-70E740481C1C}">
+                          <a14:useLocalDpi xmlns:a14="http://schemas.microsoft.com/office/drawing/2010/main" val="0"/>
+                        </a:ext>
+                      </a:extLst>
+                    </a:blip>
+                    <a:srcRect/>
+                    <a:stretch>
+                      <a:fillRect/>
+                    </a:stretch>
+                  </pic:blipFill>
+                  <pic:spPr bwMode="auto">
+                    <a:xfrm>
+                      <a:off x="0" y="0"/>
+                      <a:ext cx="5943600" cy="1851660"/>
+                    </a:xfrm>
+                    <a:prstGeom prst="rect">
+                      <a:avLst/>
+                    </a:prstGeom>
+                    <a:noFill/>
+                    <a:ln>
+                      <a:noFill/>
+                    </a:ln>
+                  </pic:spPr>
+                </pic:pic>
+              </a:graphicData>
+            </a:graphic>
+          </wp:inline>
+        </w:drawing>
+      </w:r>
+    </w:p>
+    <w:p>
+      <w:pPr>
+        <w:ind w:firstLine="720"/>
+      </w:pPr>
+      <w:r>
+        <w:t xml:space="preserve">Each state had its own most popular style of beer.  </w:t>
+      </w:r>
+      <w:r>
+        <w:t>The</w:t>
+      </w:r>
+      <w:r>
+        <w:t xml:space="preserve"> states with the highest populations</w:t>
+      </w:r>
+      <w:r>
+        <w:t>—California, Texas, and Florida—generally followed the same trend as on the national level.  However, Florida’s most popular style of beer was the American-Style India Pale.  This type of beer is less generic than the previous styles mentioned.  Additionally, this style of beer has a comparatively higher ABV</w:t>
+      </w:r>
+      <w:r>
+        <w:t xml:space="preserve"> and IBU</w:t>
+      </w:r>
+      <w:r>
+        <w:t xml:space="preserve">.  </w:t>
+      </w:r>
+    </w:p>
+    <w:p>
+      <w:pPr>
+        <w:rPr>
+          <w:b/>
+          <w:bCs/>
+        </w:rPr>
+      </w:pPr>
+    </w:p>
+    <w:p>
+      <w:pPr>
+        <w:rPr>
+          <w:b/>
+          <w:bCs/>
+        </w:rPr>
+      </w:pPr>
+    </w:p>
+    <w:p>
+      <w:pPr>
+        <w:rPr>
+          <w:b/>
+          <w:bCs/>
+        </w:rPr>
+      </w:pPr>
+    </w:p>
+    <w:p>
+      <w:pPr>
+        <w:rPr>
+          <w:b/>
+          <w:bCs/>
+        </w:rPr>
+      </w:pPr>
+    </w:p>
+    <w:p>
+      <w:pPr>
+        <w:rPr>
+          <w:b/>
+          <w:bCs/>
+        </w:rPr>
+      </w:pPr>
+      <w:r>
+        <w:rPr>
+          <w:b/>
+          <w:bCs/>
+        </w:rPr>
+        <w:lastRenderedPageBreak/>
+        <w:t>What are the number top cities and states for breweries?</w:t>
+      </w:r>
+    </w:p>
+    <w:p>
+      <w:pPr>
+        <w:ind w:firstLine="720"/>
+      </w:pPr>
+      <w:r>
+        <w:t xml:space="preserve">At first, I was using 2 different data frames, Kaggle &amp; Data World, to pull from and found that the different information listed in both data frames were conflicting so in order to get the correct analysis I had to omit the data from Data World.  I cleaned up the data by pulling the columns that were necessary and dropped any columns that were not.  I then had to count how many breweries were in each State and I output them into a bar chart.  </w:t>
+      </w:r>
+      <w:r>
+        <w:t>Colorado</w:t>
+      </w:r>
+      <w:r>
+        <w:t xml:space="preserve"> had the most breweries in the US but also not surprising.  Seeing that there were 9 states with 2 or less breweries was interesting to me.  I thought beer drinking was an American tradition</w:t>
+      </w:r>
+      <w:r>
+        <w:t>?</w:t>
+      </w:r>
       <w:bookmarkStart w:id="2" w:name="_GoBack"/>
       <w:bookmarkEnd w:id="2"/>
     </w:p>
     <w:p>
       <w:pPr>
-        <w:rPr>
-          <w:b/>
-          <w:bCs/>
-        </w:rPr>
-      </w:pPr>
-      <w:r>
-        <w:rPr>
-          <w:b/>
-          <w:bCs/>
-        </w:rPr>
-        <w:t>What are the most popular beer styles nationwide and by state?</w:t>
+        <w:ind w:firstLine="720"/>
+      </w:pPr>
+      <w:r>
+        <w:t xml:space="preserve">After finding the state with the most breweries I then broke down the cities with the most breweries.  I ran into an issue with Portland, seeing that there was a Portland in Oregon &amp; in Maine.  Once I was able to separate the two Portland’s I then was able to put a bar plot with the top 20 cities.  Many cities listed did not have more than 2 breweries and we were only looking for the top cities.  Even though Colorado had the most breweries I found that they were all spread out in the state because Portland, Oregon had the most breweries.  I think I would have liked to explore a little more into chain breweries as I noticed a few.  I’m curious to see if the chains only exist </w:t>
+      </w:r>
+      <w:r>
+        <w:t>states</w:t>
+      </w:r>
+      <w:r>
+        <w:t xml:space="preserve"> or if they are planted throughout the country.</w:t>
+      </w:r>
+    </w:p>
+    <w:p>
+      <w:pPr>
+        <w:ind w:firstLine="720"/>
+      </w:pPr>
+    </w:p>
+    <w:p>
+      <w:pPr>
+        <w:jc w:val="center"/>
+        <w:rPr>
+          <w:b/>
+          <w:bCs/>
+        </w:rPr>
+      </w:pPr>
+      <w:r>
+        <w:rPr>
+          <w:b/>
+          <w:bCs/>
+          <w:noProof/>
+        </w:rPr>
+        <w:lastRenderedPageBreak/>
+        <w:drawing>
+          <wp:inline distT="0" distB="0" distL="0" distR="0" wp14:anchorId="2EC7E6E8" wp14:editId="6B89B9D8">
+            <wp:extent cx="3762375" cy="2409769"/>
+            <wp:effectExtent l="0" t="0" r="0" b="0"/>
+            <wp:docPr id="2" name="Picture 2" descr="Chart, histogram&#10;&#10;Description automatically generated"/>
+            <wp:cNvGraphicFramePr>
+              <a:graphicFrameLocks xmlns:a="http://schemas.openxmlformats.org/drawingml/2006/main" noChangeAspect="1"/>
+            </wp:cNvGraphicFramePr>
+            <a:graphic xmlns:a="http://schemas.openxmlformats.org/drawingml/2006/main">
+              <a:graphicData uri="http://schemas.openxmlformats.org/drawingml/2006/picture">
+                <pic:pic xmlns:pic="http://schemas.openxmlformats.org/drawingml/2006/picture">
+                  <pic:nvPicPr>
+                    <pic:cNvPr id="2" name="image (1).png"/>
+                    <pic:cNvPicPr/>
+                  </pic:nvPicPr>
+                  <pic:blipFill>
+                    <a:blip r:embed="rId8" cstate="print">
+                      <a:extLst>
+                        <a:ext uri="{28A0092B-C50C-407E-A947-70E740481C1C}">
+                          <a14:useLocalDpi xmlns:a14="http://schemas.microsoft.com/office/drawing/2010/main" val="0"/>
+                        </a:ext>
+                      </a:extLst>
+                    </a:blip>
+                    <a:stretch>
+                      <a:fillRect/>
+                    </a:stretch>
+                  </pic:blipFill>
+                  <pic:spPr>
+                    <a:xfrm>
+                      <a:off x="0" y="0"/>
+                      <a:ext cx="3866156" cy="2476240"/>
+                    </a:xfrm>
+                    <a:prstGeom prst="rect">
+                      <a:avLst/>
+                    </a:prstGeom>
+                  </pic:spPr>
+                </pic:pic>
+              </a:graphicData>
+            </a:graphic>
+          </wp:inline>
+        </w:drawing>
+      </w:r>
+      <w:r>
+        <w:rPr>
+          <w:b/>
+          <w:bCs/>
+          <w:noProof/>
+        </w:rPr>
+        <w:drawing>
+          <wp:inline distT="0" distB="0" distL="0" distR="0" wp14:anchorId="742CCE66" wp14:editId="2FFCD944">
+            <wp:extent cx="3533775" cy="2571807"/>
+            <wp:effectExtent l="0" t="0" r="0" b="0"/>
+            <wp:docPr id="3" name="Picture 3" descr="Chart, bar chart, histogram&#10;&#10;Description automatically generated"/>
+            <wp:cNvGraphicFramePr>
+              <a:graphicFrameLocks xmlns:a="http://schemas.openxmlformats.org/drawingml/2006/main" noChangeAspect="1"/>
+            </wp:cNvGraphicFramePr>
+            <a:graphic xmlns:a="http://schemas.openxmlformats.org/drawingml/2006/main">
+              <a:graphicData uri="http://schemas.openxmlformats.org/drawingml/2006/picture">
+                <pic:pic xmlns:pic="http://schemas.openxmlformats.org/drawingml/2006/picture">
+                  <pic:nvPicPr>
+                    <pic:cNvPr id="3" name="image.png"/>
+                    <pic:cNvPicPr/>
+                  </pic:nvPicPr>
+                  <pic:blipFill>
+                    <a:blip r:embed="rId9" cstate="print">
+                      <a:extLst>
+                        <a:ext uri="{28A0092B-C50C-407E-A947-70E740481C1C}">
+                          <a14:useLocalDpi xmlns:a14="http://schemas.microsoft.com/office/drawing/2010/main" val="0"/>
+                        </a:ext>
+                      </a:extLst>
+                    </a:blip>
+                    <a:stretch>
+                      <a:fillRect/>
+                    </a:stretch>
+                  </pic:blipFill>
+                  <pic:spPr>
+                    <a:xfrm>
+                      <a:off x="0" y="0"/>
+                      <a:ext cx="3633038" cy="2644049"/>
+                    </a:xfrm>
+                    <a:prstGeom prst="rect">
+                      <a:avLst/>
+                    </a:prstGeom>
+                  </pic:spPr>
+                </pic:pic>
+              </a:graphicData>
+            </a:graphic>
+          </wp:inline>
+        </w:drawing>
+      </w:r>
+    </w:p>
+    <w:p>
+      <w:pPr>
+        <w:rPr>
+          <w:b/>
+          <w:bCs/>
+        </w:rPr>
+      </w:pPr>
+    </w:p>
+    <w:p>
+      <w:pPr>
+        <w:rPr>
+          <w:b/>
+          <w:bCs/>
+        </w:rPr>
+      </w:pPr>
+      <w:r>
+        <w:rPr>
+          <w:b/>
+          <w:bCs/>
+        </w:rPr>
+        <w:t>What are the cities with the most breweries per person?</w:t>
+      </w:r>
+    </w:p>
+    <w:p>
+      <w:pPr>
+        <w:rPr>
+          <w:b/>
+          <w:bCs/>
+        </w:rPr>
+      </w:pPr>
+      <w:r>
+        <w:rPr>
+          <w:b/>
+          <w:bCs/>
+        </w:rPr>
+        <w:t xml:space="preserve">What style of beer has the most alcohol content by style?  </w:t>
+      </w:r>
+    </w:p>
+    <w:p>
+      <w:pPr>
+        <w:rPr>
+          <w:b/>
+          <w:bCs/>
+        </w:rPr>
+      </w:pPr>
+      <w:r>
+        <w:rPr>
+          <w:b/>
+          <w:bCs/>
+        </w:rPr>
+        <w:t xml:space="preserve">Methods, Misgivings and </w:t>
+      </w:r>
+      <w:r>
+        <w:rPr>
+          <w:b/>
+          <w:bCs/>
+        </w:rPr>
+        <w:t>Further Research</w:t>
+      </w:r>
+      <w:r>
+        <w:rPr>
+          <w:b/>
+          <w:bCs/>
+        </w:rPr>
+        <w:t>:</w:t>
+      </w:r>
+    </w:p>
+    <w:p>
+      <w:pPr>
+        <w:ind w:firstLine="720"/>
+      </w:pPr>
+    </w:p>
+    <w:p>
+      <w:pPr>
+        <w:ind w:firstLine="720"/>
+      </w:pPr>
+    </w:p>
+    <w:p>
+      <w:pPr>
+        <w:ind w:firstLine="720"/>
+      </w:pPr>
+    </w:p>
+    <w:p>
+      <w:pPr>
+        <w:ind w:firstLine="720"/>
+        <w:rPr>
+          <w:b/>
+          <w:bCs/>
+        </w:rPr>
+      </w:pPr>
+      <w:r>
+        <w:rPr>
+          <w:b/>
+          <w:bCs/>
+        </w:rPr>
+        <w:t xml:space="preserve">Conclusion: </w:t>
       </w:r>
     </w:p>
     <w:p>
       <w:r>
         <w:tab/>
-        <w:t xml:space="preserve">The top beer brewed in the United States is the American-Style Pale Ale.  The second most brewed beer is the American-Style Lager.  </w:t>
-      </w:r>
-      <w:r>
-        <w:t xml:space="preserve">Finally, the third most popular beer style is the </w:t>
-      </w:r>
-      <w:r>
-        <w:t>American-Style Stout</w:t>
-      </w:r>
-      <w:r>
-        <w:t xml:space="preserve">.  These are types of beers are generic, which may explain the amount of beers within these categories.  Further, these beers share a relatively standard alcohol level, hovering in the 4.0 – 6.0% ABV (alcohol by volume) range.  </w:t>
-      </w:r>
-      <w:r>
-        <w:t>Additionally, these styles of beers share a lower bitterness rating, hovering in the 5-50 I</w:t>
-      </w:r>
-      <w:r>
-        <w:t>BU</w:t>
-      </w:r>
-      <w:r>
-        <w:t xml:space="preserve"> range.</w:t>
-      </w:r>
-    </w:p>
-    <w:p>
-      <w:pPr>
-        <w:ind w:firstLine="720"/>
-      </w:pPr>
-      <w:r>
-        <w:t xml:space="preserve">Each state had its own most popular style of beer.  </w:t>
-      </w:r>
-      <w:r>
-        <w:t>The</w:t>
-      </w:r>
-      <w:r>
-        <w:t xml:space="preserve"> states with the highest populations</w:t>
-      </w:r>
-      <w:r>
-        <w:t>—California, Texas, and Florida—generally followed the same trend as on the national level.  However, Florida’s most popular style of beer was the American-Style India Pale.  This type of beer is less generic than the previous styles mentioned.  Additionally, this style of beer has a comparatively higher ABV</w:t>
-      </w:r>
-      <w:r>
-        <w:t xml:space="preserve"> and IBU</w:t>
-      </w:r>
-      <w:r>
-        <w:t xml:space="preserve">.  </w:t>
-      </w:r>
-    </w:p>
-    <w:p>
-      <w:pPr>
-        <w:rPr>
-          <w:b/>
-          <w:bCs/>
-        </w:rPr>
-      </w:pPr>
-      <w:r>
-        <w:rPr>
-          <w:b/>
-          <w:bCs/>
-        </w:rPr>
-        <w:t xml:space="preserve">What </w:t>
-      </w:r>
-      <w:r>
-        <w:rPr>
-          <w:b/>
-          <w:bCs/>
-        </w:rPr>
-        <w:t>are t</w:t>
-      </w:r>
-      <w:r>
-        <w:rPr>
-          <w:b/>
-          <w:bCs/>
-        </w:rPr>
-        <w:t>he number</w:t>
-      </w:r>
-      <w:r>
-        <w:rPr>
-          <w:b/>
-          <w:bCs/>
-        </w:rPr>
-        <w:t xml:space="preserve"> top cities and states for breweries</w:t>
-      </w:r>
-      <w:r>
-        <w:rPr>
-          <w:b/>
-          <w:bCs/>
-        </w:rPr>
-        <w:t>?</w:t>
-      </w:r>
-    </w:p>
-    <w:p>
-      <w:pPr>
-        <w:rPr>
-          <w:b/>
-          <w:bCs/>
-        </w:rPr>
-      </w:pPr>
-      <w:r>
-        <w:rPr>
-          <w:b/>
-          <w:bCs/>
-        </w:rPr>
-        <w:t>What are the cities with the most breweries per person?</w:t>
-      </w:r>
-    </w:p>
-    <w:p>
-      <w:pPr>
-        <w:rPr>
-          <w:b/>
-          <w:bCs/>
-        </w:rPr>
-      </w:pPr>
-      <w:r>
-        <w:rPr>
-          <w:b/>
-          <w:bCs/>
-        </w:rPr>
-        <w:t xml:space="preserve">What style of beer has the most alcohol content by style?  </w:t>
-      </w:r>
-    </w:p>
-    <w:p/>
-    <w:p>
-      <w:pPr>
-        <w:rPr>
-          <w:b/>
-          <w:bCs/>
-        </w:rPr>
-      </w:pPr>
-      <w:r>
-        <w:rPr>
-          <w:b/>
-          <w:bCs/>
-        </w:rPr>
-        <w:t xml:space="preserve">Methods, Misgivings and </w:t>
-      </w:r>
-      <w:r>
-        <w:rPr>
-          <w:b/>
-          <w:bCs/>
-        </w:rPr>
-        <w:t>Further Research</w:t>
-      </w:r>
-      <w:r>
-        <w:rPr>
-          <w:b/>
-          <w:bCs/>
-        </w:rPr>
-        <w:t>:</w:t>
-      </w:r>
-    </w:p>
-    <w:p>
-      <w:pPr>
-        <w:ind w:firstLine="720"/>
-      </w:pPr>
-      <w:r>
-        <w:t>Strange Brew</w:t>
-      </w:r>
-      <w:r>
-        <w:t xml:space="preserve"> chose the Google Places API and Yelp API.  Additionally, we utilized a specialized web scrapper platform called </w:t>
-      </w:r>
-      <w:proofErr w:type="spellStart"/>
-      <w:r>
-        <w:t>OutScraper</w:t>
-      </w:r>
-      <w:proofErr w:type="spellEnd"/>
-      <w:r>
-        <w:t xml:space="preserve"> to find our Google Review information.  Initially, </w:t>
-      </w:r>
-      <w:proofErr w:type="spellStart"/>
-      <w:r>
-        <w:t>Songkick</w:t>
-      </w:r>
-      <w:proofErr w:type="spellEnd"/>
-      <w:r>
-        <w:t xml:space="preserve"> API was selected to gather data on music venues.  However, </w:t>
-      </w:r>
-      <w:proofErr w:type="spellStart"/>
-      <w:r>
-        <w:t>Songkick</w:t>
-      </w:r>
-      <w:proofErr w:type="spellEnd"/>
-      <w:r>
-        <w:t xml:space="preserve"> was rejected as a dataset, because of the time required to obtain an API key.  Relatedly, research questions were modified from the original proposal to fit with data that could be obtained from Google Places and Yelp.  For future research, utilizing a concert API, such as </w:t>
-      </w:r>
-      <w:proofErr w:type="spellStart"/>
-      <w:r>
-        <w:t>SongKick</w:t>
-      </w:r>
-      <w:proofErr w:type="spellEnd"/>
-      <w:r>
-        <w:t xml:space="preserve"> or Ticketmaster, may provide additional information into genre or artist related questions.  </w:t>
-      </w:r>
-    </w:p>
-    <w:p>
-      <w:pPr>
-        <w:rPr>
-          <w:b/>
-          <w:bCs/>
-        </w:rPr>
-      </w:pPr>
-      <w:r>
-        <w:rPr>
-          <w:b/>
-          <w:bCs/>
-        </w:rPr>
+        <w:t xml:space="preserve">The research concluded that season does have some influence on the number of reviews a venue receives.  However, the average rating score stays consistent throughout the year.   Research further yielded that higher priced venues have no correlation on a venues perceived quality.  </w:t>
+      </w:r>
+      <w:r>
         <w:lastRenderedPageBreak/>
-        <w:t xml:space="preserve">Conclusion: </w:t>
-      </w:r>
-    </w:p>
-    <w:p>
-      <w:r>
-        <w:tab/>
-        <w:t xml:space="preserve">The research concluded that season does have some influence on the number of reviews a venue receives.  However, the average rating score stays consistent throughout the year.   Research further yielded that higher priced venues have no correlation on a venues perceived quality.  Additionally, the proximity of a venue’s location to a major city, such as Denver, has no impact on the number of reviews a venue may receive.  </w:t>
+        <w:t xml:space="preserve">Additionally, the proximity of a venue’s location to a major city, such as Denver, has no impact on the number of reviews a venue may receive.  </w:t>
       </w:r>
     </w:p>
     <w:p/>
     <w:sectPr>
-      <w:headerReference w:type="default" r:id="rId7"/>
+      <w:headerReference w:type="default" r:id="rId10"/>
       <w:pgSz w:w="12240" w:h="15840"/>
       <w:pgMar w:top="1440" w:right="1440" w:bottom="1440" w:left="1440" w:header="720" w:footer="720" w:gutter="0"/>
       <w:cols w:space="720"/>
@@ -499,17 +680,8 @@
         <w:sz w:val="24"/>
         <w:szCs w:val="24"/>
       </w:rPr>
-      <w:t xml:space="preserve">Pauly </w:t>
+      <w:t>Pauly Richmeier</w:t>
     </w:r>
-    <w:proofErr w:type="spellStart"/>
-    <w:r>
-      <w:rPr>
-        <w:sz w:val="24"/>
-        <w:szCs w:val="24"/>
-      </w:rPr>
-      <w:t>Richmeier</w:t>
-    </w:r>
-    <w:proofErr w:type="spellEnd"/>
     <w:r>
       <w:rPr>
         <w:sz w:val="24"/>

</xml_diff>